<commit_message>
added time tracking to Ex3
</commit_message>
<xml_diff>
--- a/Chapter 3/Exercise 3.docx
+++ b/Chapter 3/Exercise 3.docx
@@ -128,7 +128,7 @@
           </mc:Choice>
           <mc:Fallback>
             <w:pict>
-              <v:shapetype w14:anchorId="1F69C337" id="_x0000_t32" coordsize="21600,21600" o:spt="32" o:oned="t" path="m,l21600,21600e" filled="f">
+              <v:shapetype w14:anchorId="470DEF83" id="_x0000_t32" coordsize="21600,21600" o:spt="32" o:oned="t" path="m,l21600,21600e" filled="f">
                 <v:path arrowok="t" fillok="f" o:connecttype="none"/>
                 <o:lock v:ext="edit" shapetype="t"/>
               </v:shapetype>
@@ -465,15 +465,919 @@
     <w:p/>
     <w:p>
       <w:pPr>
+        <w:pStyle w:val="Heading2"/>
+      </w:pPr>
+      <w:r>
+        <w:t>1.2 Add time tracking</w:t>
+      </w:r>
+    </w:p>
+    <w:p/>
+    <w:p>
+      <w:r>
+        <w:t>To monitor how long the execution of a segment in your code takes, you can take the time before the segment in question (or the entire code), and after. Then, you subtract the first timestamp from the second one to compute the difference. For example:</w:t>
+      </w:r>
+    </w:p>
+    <w:p/>
+    <w:p>
+      <w:pPr>
+        <w:shd w:val="clear" w:color="auto" w:fill="FFFFFF"/>
+        <w:spacing w:line="300" w:lineRule="atLeast"/>
+        <w:ind w:left="720"/>
+        <w:rPr>
+          <w:rFonts w:ascii="Fira Code" w:eastAsia="Times New Roman" w:hAnsi="Fira Code" w:cs="Fira Code"/>
+          <w:color w:val="3B3B3B"/>
+          <w:kern w:val="0"/>
+          <w:sz w:val="20"/>
+          <w:szCs w:val="20"/>
+          <w14:ligatures w14:val="none"/>
+        </w:rPr>
+      </w:pPr>
+      <w:r>
+        <w:rPr>
+          <w:rFonts w:ascii="Fira Code" w:eastAsia="Times New Roman" w:hAnsi="Fira Code" w:cs="Fira Code"/>
+          <w:color w:val="AF00DB"/>
+          <w:kern w:val="0"/>
+          <w:sz w:val="20"/>
+          <w:szCs w:val="20"/>
+          <w14:ligatures w14:val="none"/>
+        </w:rPr>
+        <w:t>from</w:t>
+      </w:r>
+      <w:r>
+        <w:rPr>
+          <w:rFonts w:ascii="Fira Code" w:eastAsia="Times New Roman" w:hAnsi="Fira Code" w:cs="Fira Code"/>
+          <w:color w:val="3B3B3B"/>
+          <w:kern w:val="0"/>
+          <w:sz w:val="20"/>
+          <w:szCs w:val="20"/>
+          <w14:ligatures w14:val="none"/>
+        </w:rPr>
+        <w:t xml:space="preserve"> </w:t>
+      </w:r>
+      <w:r>
+        <w:rPr>
+          <w:rFonts w:ascii="Fira Code" w:eastAsia="Times New Roman" w:hAnsi="Fira Code" w:cs="Fira Code"/>
+          <w:color w:val="267F99"/>
+          <w:kern w:val="0"/>
+          <w:sz w:val="20"/>
+          <w:szCs w:val="20"/>
+          <w14:ligatures w14:val="none"/>
+        </w:rPr>
+        <w:t>datetime</w:t>
+      </w:r>
+      <w:r>
+        <w:rPr>
+          <w:rFonts w:ascii="Fira Code" w:eastAsia="Times New Roman" w:hAnsi="Fira Code" w:cs="Fira Code"/>
+          <w:color w:val="3B3B3B"/>
+          <w:kern w:val="0"/>
+          <w:sz w:val="20"/>
+          <w:szCs w:val="20"/>
+          <w14:ligatures w14:val="none"/>
+        </w:rPr>
+        <w:t xml:space="preserve"> </w:t>
+      </w:r>
+      <w:r>
+        <w:rPr>
+          <w:rFonts w:ascii="Fira Code" w:eastAsia="Times New Roman" w:hAnsi="Fira Code" w:cs="Fira Code"/>
+          <w:color w:val="AF00DB"/>
+          <w:kern w:val="0"/>
+          <w:sz w:val="20"/>
+          <w:szCs w:val="20"/>
+          <w14:ligatures w14:val="none"/>
+        </w:rPr>
+        <w:t>import</w:t>
+      </w:r>
+      <w:r>
+        <w:rPr>
+          <w:rFonts w:ascii="Fira Code" w:eastAsia="Times New Roman" w:hAnsi="Fira Code" w:cs="Fira Code"/>
+          <w:color w:val="3B3B3B"/>
+          <w:kern w:val="0"/>
+          <w:sz w:val="20"/>
+          <w:szCs w:val="20"/>
+          <w14:ligatures w14:val="none"/>
+        </w:rPr>
+        <w:t xml:space="preserve"> </w:t>
+      </w:r>
+      <w:r>
+        <w:rPr>
+          <w:rFonts w:ascii="Fira Code" w:eastAsia="Times New Roman" w:hAnsi="Fira Code" w:cs="Fira Code"/>
+          <w:color w:val="267F99"/>
+          <w:kern w:val="0"/>
+          <w:sz w:val="20"/>
+          <w:szCs w:val="20"/>
+          <w14:ligatures w14:val="none"/>
+        </w:rPr>
+        <w:t>datetime</w:t>
+      </w:r>
+    </w:p>
+    <w:p>
+      <w:pPr>
+        <w:ind w:left="720"/>
+      </w:pPr>
+    </w:p>
+    <w:p>
+      <w:pPr>
+        <w:shd w:val="clear" w:color="auto" w:fill="FFFFFF"/>
+        <w:spacing w:line="300" w:lineRule="atLeast"/>
+        <w:ind w:left="720"/>
+        <w:rPr>
+          <w:rFonts w:ascii="Fira Code" w:eastAsia="Times New Roman" w:hAnsi="Fira Code" w:cs="Fira Code"/>
+          <w:color w:val="3B3B3B"/>
+          <w:kern w:val="0"/>
+          <w:sz w:val="20"/>
+          <w:szCs w:val="20"/>
+          <w14:ligatures w14:val="none"/>
+        </w:rPr>
+      </w:pPr>
+      <w:r>
+        <w:rPr>
+          <w:rFonts w:ascii="Fira Code" w:eastAsia="Times New Roman" w:hAnsi="Fira Code" w:cs="Fira Code"/>
+          <w:color w:val="008000"/>
+          <w:kern w:val="0"/>
+          <w:sz w:val="20"/>
+          <w:szCs w:val="20"/>
+          <w14:ligatures w14:val="none"/>
+        </w:rPr>
+        <w:t xml:space="preserve"># </w:t>
+      </w:r>
+      <w:proofErr w:type="gramStart"/>
+      <w:r>
+        <w:rPr>
+          <w:rFonts w:ascii="Fira Code" w:eastAsia="Times New Roman" w:hAnsi="Fira Code" w:cs="Fira Code"/>
+          <w:color w:val="008000"/>
+          <w:kern w:val="0"/>
+          <w:sz w:val="20"/>
+          <w:szCs w:val="20"/>
+          <w14:ligatures w14:val="none"/>
+        </w:rPr>
+        <w:t>take</w:t>
+      </w:r>
+      <w:proofErr w:type="gramEnd"/>
+      <w:r>
+        <w:rPr>
+          <w:rFonts w:ascii="Fira Code" w:eastAsia="Times New Roman" w:hAnsi="Fira Code" w:cs="Fira Code"/>
+          <w:color w:val="008000"/>
+          <w:kern w:val="0"/>
+          <w:sz w:val="20"/>
+          <w:szCs w:val="20"/>
+          <w14:ligatures w14:val="none"/>
+        </w:rPr>
+        <w:t xml:space="preserve"> start time</w:t>
+      </w:r>
+    </w:p>
+    <w:p>
+      <w:pPr>
+        <w:shd w:val="clear" w:color="auto" w:fill="FFFFFF"/>
+        <w:spacing w:line="300" w:lineRule="atLeast"/>
+        <w:ind w:left="720"/>
+        <w:rPr>
+          <w:rFonts w:ascii="Fira Code" w:eastAsia="Times New Roman" w:hAnsi="Fira Code" w:cs="Fira Code"/>
+          <w:color w:val="3B3B3B"/>
+          <w:kern w:val="0"/>
+          <w:sz w:val="20"/>
+          <w:szCs w:val="20"/>
+          <w14:ligatures w14:val="none"/>
+        </w:rPr>
+      </w:pPr>
+      <w:proofErr w:type="spellStart"/>
+      <w:r>
+        <w:rPr>
+          <w:rFonts w:ascii="Fira Code" w:eastAsia="Times New Roman" w:hAnsi="Fira Code" w:cs="Fira Code"/>
+          <w:color w:val="001080"/>
+          <w:kern w:val="0"/>
+          <w:sz w:val="20"/>
+          <w:szCs w:val="20"/>
+          <w14:ligatures w14:val="none"/>
+        </w:rPr>
+        <w:t>start_execution_timestamp</w:t>
+      </w:r>
+      <w:proofErr w:type="spellEnd"/>
+      <w:r>
+        <w:rPr>
+          <w:rFonts w:ascii="Fira Code" w:eastAsia="Times New Roman" w:hAnsi="Fira Code" w:cs="Fira Code"/>
+          <w:color w:val="3B3B3B"/>
+          <w:kern w:val="0"/>
+          <w:sz w:val="20"/>
+          <w:szCs w:val="20"/>
+          <w14:ligatures w14:val="none"/>
+        </w:rPr>
+        <w:t xml:space="preserve"> </w:t>
+      </w:r>
+      <w:r>
+        <w:rPr>
+          <w:rFonts w:ascii="Fira Code" w:eastAsia="Times New Roman" w:hAnsi="Fira Code" w:cs="Fira Code"/>
+          <w:color w:val="000000"/>
+          <w:kern w:val="0"/>
+          <w:sz w:val="20"/>
+          <w:szCs w:val="20"/>
+          <w14:ligatures w14:val="none"/>
+        </w:rPr>
+        <w:t>=</w:t>
+      </w:r>
+      <w:r>
+        <w:rPr>
+          <w:rFonts w:ascii="Fira Code" w:eastAsia="Times New Roman" w:hAnsi="Fira Code" w:cs="Fira Code"/>
+          <w:color w:val="3B3B3B"/>
+          <w:kern w:val="0"/>
+          <w:sz w:val="20"/>
+          <w:szCs w:val="20"/>
+          <w14:ligatures w14:val="none"/>
+        </w:rPr>
+        <w:t xml:space="preserve"> </w:t>
+      </w:r>
+      <w:proofErr w:type="spellStart"/>
+      <w:proofErr w:type="gramStart"/>
+      <w:r>
+        <w:rPr>
+          <w:rFonts w:ascii="Fira Code" w:eastAsia="Times New Roman" w:hAnsi="Fira Code" w:cs="Fira Code"/>
+          <w:color w:val="267F99"/>
+          <w:kern w:val="0"/>
+          <w:sz w:val="20"/>
+          <w:szCs w:val="20"/>
+          <w14:ligatures w14:val="none"/>
+        </w:rPr>
+        <w:t>datetime</w:t>
+      </w:r>
+      <w:r>
+        <w:rPr>
+          <w:rFonts w:ascii="Fira Code" w:eastAsia="Times New Roman" w:hAnsi="Fira Code" w:cs="Fira Code"/>
+          <w:color w:val="3B3B3B"/>
+          <w:kern w:val="0"/>
+          <w:sz w:val="20"/>
+          <w:szCs w:val="20"/>
+          <w14:ligatures w14:val="none"/>
+        </w:rPr>
+        <w:t>.</w:t>
+      </w:r>
+      <w:r>
+        <w:rPr>
+          <w:rFonts w:ascii="Fira Code" w:eastAsia="Times New Roman" w:hAnsi="Fira Code" w:cs="Fira Code"/>
+          <w:color w:val="795E26"/>
+          <w:kern w:val="0"/>
+          <w:sz w:val="20"/>
+          <w:szCs w:val="20"/>
+          <w14:ligatures w14:val="none"/>
+        </w:rPr>
+        <w:t>now</w:t>
+      </w:r>
+      <w:proofErr w:type="spellEnd"/>
+      <w:r>
+        <w:rPr>
+          <w:rFonts w:ascii="Fira Code" w:eastAsia="Times New Roman" w:hAnsi="Fira Code" w:cs="Fira Code"/>
+          <w:color w:val="3B3B3B"/>
+          <w:kern w:val="0"/>
+          <w:sz w:val="20"/>
+          <w:szCs w:val="20"/>
+          <w14:ligatures w14:val="none"/>
+        </w:rPr>
+        <w:t>(</w:t>
+      </w:r>
+      <w:proofErr w:type="gramEnd"/>
+      <w:r>
+        <w:rPr>
+          <w:rFonts w:ascii="Fira Code" w:eastAsia="Times New Roman" w:hAnsi="Fira Code" w:cs="Fira Code"/>
+          <w:color w:val="3B3B3B"/>
+          <w:kern w:val="0"/>
+          <w:sz w:val="20"/>
+          <w:szCs w:val="20"/>
+          <w14:ligatures w14:val="none"/>
+        </w:rPr>
+        <w:t>)</w:t>
+      </w:r>
+    </w:p>
+    <w:p>
+      <w:pPr>
+        <w:shd w:val="clear" w:color="auto" w:fill="FFFFFF"/>
+        <w:spacing w:line="300" w:lineRule="atLeast"/>
+        <w:ind w:left="720"/>
+        <w:rPr>
+          <w:rFonts w:ascii="Fira Code" w:eastAsia="Times New Roman" w:hAnsi="Fira Code" w:cs="Fira Code"/>
+          <w:color w:val="3B3B3B"/>
+          <w:kern w:val="0"/>
+          <w:sz w:val="20"/>
+          <w:szCs w:val="20"/>
+          <w14:ligatures w14:val="none"/>
+        </w:rPr>
+      </w:pPr>
+    </w:p>
+    <w:p>
+      <w:pPr>
+        <w:shd w:val="clear" w:color="auto" w:fill="FFFFFF"/>
+        <w:spacing w:line="300" w:lineRule="atLeast"/>
+        <w:ind w:firstLine="720"/>
+        <w:rPr>
+          <w:rFonts w:ascii="Fira Code" w:eastAsia="Times New Roman" w:hAnsi="Fira Code" w:cs="Fira Code"/>
+          <w:color w:val="3B3B3B"/>
+          <w:kern w:val="0"/>
+          <w:sz w:val="20"/>
+          <w:szCs w:val="20"/>
+          <w14:ligatures w14:val="none"/>
+        </w:rPr>
+      </w:pPr>
+      <w:proofErr w:type="spellStart"/>
+      <w:r>
+        <w:rPr>
+          <w:rFonts w:ascii="Fira Code" w:eastAsia="Times New Roman" w:hAnsi="Fira Code" w:cs="Fira Code"/>
+          <w:color w:val="3B3B3B"/>
+          <w:kern w:val="0"/>
+          <w:sz w:val="20"/>
+          <w:szCs w:val="20"/>
+          <w14:ligatures w14:val="none"/>
+        </w:rPr>
+        <w:t>a_long_running_</w:t>
+      </w:r>
+      <w:proofErr w:type="gramStart"/>
+      <w:r>
+        <w:rPr>
+          <w:rFonts w:ascii="Fira Code" w:eastAsia="Times New Roman" w:hAnsi="Fira Code" w:cs="Fira Code"/>
+          <w:color w:val="3B3B3B"/>
+          <w:kern w:val="0"/>
+          <w:sz w:val="20"/>
+          <w:szCs w:val="20"/>
+          <w14:ligatures w14:val="none"/>
+        </w:rPr>
+        <w:t>task</w:t>
+      </w:r>
+      <w:proofErr w:type="spellEnd"/>
+      <w:r>
+        <w:rPr>
+          <w:rFonts w:ascii="Fira Code" w:eastAsia="Times New Roman" w:hAnsi="Fira Code" w:cs="Fira Code"/>
+          <w:color w:val="3B3B3B"/>
+          <w:kern w:val="0"/>
+          <w:sz w:val="20"/>
+          <w:szCs w:val="20"/>
+          <w14:ligatures w14:val="none"/>
+        </w:rPr>
+        <w:t>(</w:t>
+      </w:r>
+      <w:proofErr w:type="gramEnd"/>
+      <w:r>
+        <w:rPr>
+          <w:rFonts w:ascii="Fira Code" w:eastAsia="Times New Roman" w:hAnsi="Fira Code" w:cs="Fira Code"/>
+          <w:color w:val="3B3B3B"/>
+          <w:kern w:val="0"/>
+          <w:sz w:val="20"/>
+          <w:szCs w:val="20"/>
+          <w14:ligatures w14:val="none"/>
+        </w:rPr>
+        <w:t>)</w:t>
+      </w:r>
+      <w:r>
+        <w:rPr>
+          <w:rFonts w:ascii="Fira Code" w:eastAsia="Times New Roman" w:hAnsi="Fira Code" w:cs="Fira Code"/>
+          <w:color w:val="3B3B3B"/>
+          <w:kern w:val="0"/>
+          <w:sz w:val="20"/>
+          <w:szCs w:val="20"/>
+          <w14:ligatures w14:val="none"/>
+        </w:rPr>
+        <w:t xml:space="preserve"> </w:t>
+      </w:r>
+      <w:r>
+        <w:rPr>
+          <w:rFonts w:ascii="Fira Code" w:eastAsia="Times New Roman" w:hAnsi="Fira Code" w:cs="Fira Code"/>
+          <w:color w:val="008000"/>
+          <w:kern w:val="0"/>
+          <w:sz w:val="20"/>
+          <w:szCs w:val="20"/>
+          <w14:ligatures w14:val="none"/>
+        </w:rPr>
+        <w:t># replace this with your actual code</w:t>
+      </w:r>
+      <w:r>
+        <w:rPr>
+          <w:rFonts w:ascii="Fira Code" w:eastAsia="Times New Roman" w:hAnsi="Fira Code" w:cs="Fira Code"/>
+          <w:color w:val="3B3B3B"/>
+          <w:kern w:val="0"/>
+          <w:sz w:val="20"/>
+          <w:szCs w:val="20"/>
+          <w14:ligatures w14:val="none"/>
+        </w:rPr>
+        <w:t xml:space="preserve"> </w:t>
+      </w:r>
+    </w:p>
+    <w:p>
+      <w:pPr>
+        <w:shd w:val="clear" w:color="auto" w:fill="FFFFFF"/>
+        <w:spacing w:line="300" w:lineRule="atLeast"/>
+        <w:ind w:left="720"/>
+        <w:rPr>
+          <w:rFonts w:ascii="Fira Code" w:eastAsia="Times New Roman" w:hAnsi="Fira Code" w:cs="Fira Code"/>
+          <w:color w:val="3B3B3B"/>
+          <w:kern w:val="0"/>
+          <w:sz w:val="20"/>
+          <w:szCs w:val="20"/>
+          <w14:ligatures w14:val="none"/>
+        </w:rPr>
+      </w:pPr>
+    </w:p>
+    <w:p>
+      <w:pPr>
+        <w:shd w:val="clear" w:color="auto" w:fill="FFFFFF"/>
+        <w:spacing w:line="300" w:lineRule="atLeast"/>
+        <w:ind w:left="720"/>
+        <w:rPr>
+          <w:rFonts w:ascii="Fira Code" w:eastAsia="Times New Roman" w:hAnsi="Fira Code" w:cs="Fira Code"/>
+          <w:color w:val="3B3B3B"/>
+          <w:kern w:val="0"/>
+          <w:sz w:val="20"/>
+          <w:szCs w:val="20"/>
+          <w14:ligatures w14:val="none"/>
+        </w:rPr>
+      </w:pPr>
+      <w:r>
+        <w:rPr>
+          <w:rFonts w:ascii="Fira Code" w:eastAsia="Times New Roman" w:hAnsi="Fira Code" w:cs="Fira Code"/>
+          <w:color w:val="008000"/>
+          <w:kern w:val="0"/>
+          <w:sz w:val="20"/>
+          <w:szCs w:val="20"/>
+          <w14:ligatures w14:val="none"/>
+        </w:rPr>
+        <w:t xml:space="preserve"># </w:t>
+      </w:r>
+      <w:proofErr w:type="gramStart"/>
+      <w:r>
+        <w:rPr>
+          <w:rFonts w:ascii="Fira Code" w:eastAsia="Times New Roman" w:hAnsi="Fira Code" w:cs="Fira Code"/>
+          <w:color w:val="008000"/>
+          <w:kern w:val="0"/>
+          <w:sz w:val="20"/>
+          <w:szCs w:val="20"/>
+          <w14:ligatures w14:val="none"/>
+        </w:rPr>
+        <w:t>take</w:t>
+      </w:r>
+      <w:proofErr w:type="gramEnd"/>
+      <w:r>
+        <w:rPr>
+          <w:rFonts w:ascii="Fira Code" w:eastAsia="Times New Roman" w:hAnsi="Fira Code" w:cs="Fira Code"/>
+          <w:color w:val="008000"/>
+          <w:kern w:val="0"/>
+          <w:sz w:val="20"/>
+          <w:szCs w:val="20"/>
+          <w14:ligatures w14:val="none"/>
+        </w:rPr>
+        <w:t xml:space="preserve"> end time</w:t>
+      </w:r>
+    </w:p>
+    <w:p>
+      <w:pPr>
+        <w:shd w:val="clear" w:color="auto" w:fill="FFFFFF"/>
+        <w:spacing w:line="300" w:lineRule="atLeast"/>
+        <w:ind w:left="720"/>
+        <w:rPr>
+          <w:rFonts w:ascii="Fira Code" w:eastAsia="Times New Roman" w:hAnsi="Fira Code" w:cs="Fira Code"/>
+          <w:color w:val="3B3B3B"/>
+          <w:kern w:val="0"/>
+          <w:sz w:val="20"/>
+          <w:szCs w:val="20"/>
+          <w14:ligatures w14:val="none"/>
+        </w:rPr>
+      </w:pPr>
+      <w:proofErr w:type="spellStart"/>
+      <w:r>
+        <w:rPr>
+          <w:rFonts w:ascii="Fira Code" w:eastAsia="Times New Roman" w:hAnsi="Fira Code" w:cs="Fira Code"/>
+          <w:color w:val="001080"/>
+          <w:kern w:val="0"/>
+          <w:sz w:val="20"/>
+          <w:szCs w:val="20"/>
+          <w14:ligatures w14:val="none"/>
+        </w:rPr>
+        <w:t>end_execution_timestamp</w:t>
+      </w:r>
+      <w:proofErr w:type="spellEnd"/>
+      <w:r>
+        <w:rPr>
+          <w:rFonts w:ascii="Fira Code" w:eastAsia="Times New Roman" w:hAnsi="Fira Code" w:cs="Fira Code"/>
+          <w:color w:val="3B3B3B"/>
+          <w:kern w:val="0"/>
+          <w:sz w:val="20"/>
+          <w:szCs w:val="20"/>
+          <w14:ligatures w14:val="none"/>
+        </w:rPr>
+        <w:t xml:space="preserve"> </w:t>
+      </w:r>
+      <w:r>
+        <w:rPr>
+          <w:rFonts w:ascii="Fira Code" w:eastAsia="Times New Roman" w:hAnsi="Fira Code" w:cs="Fira Code"/>
+          <w:color w:val="000000"/>
+          <w:kern w:val="0"/>
+          <w:sz w:val="20"/>
+          <w:szCs w:val="20"/>
+          <w14:ligatures w14:val="none"/>
+        </w:rPr>
+        <w:t>=</w:t>
+      </w:r>
+      <w:r>
+        <w:rPr>
+          <w:rFonts w:ascii="Fira Code" w:eastAsia="Times New Roman" w:hAnsi="Fira Code" w:cs="Fira Code"/>
+          <w:color w:val="3B3B3B"/>
+          <w:kern w:val="0"/>
+          <w:sz w:val="20"/>
+          <w:szCs w:val="20"/>
+          <w14:ligatures w14:val="none"/>
+        </w:rPr>
+        <w:t xml:space="preserve"> </w:t>
+      </w:r>
+      <w:proofErr w:type="spellStart"/>
+      <w:proofErr w:type="gramStart"/>
+      <w:r>
+        <w:rPr>
+          <w:rFonts w:ascii="Fira Code" w:eastAsia="Times New Roman" w:hAnsi="Fira Code" w:cs="Fira Code"/>
+          <w:color w:val="267F99"/>
+          <w:kern w:val="0"/>
+          <w:sz w:val="20"/>
+          <w:szCs w:val="20"/>
+          <w14:ligatures w14:val="none"/>
+        </w:rPr>
+        <w:t>datetime</w:t>
+      </w:r>
+      <w:r>
+        <w:rPr>
+          <w:rFonts w:ascii="Fira Code" w:eastAsia="Times New Roman" w:hAnsi="Fira Code" w:cs="Fira Code"/>
+          <w:color w:val="3B3B3B"/>
+          <w:kern w:val="0"/>
+          <w:sz w:val="20"/>
+          <w:szCs w:val="20"/>
+          <w14:ligatures w14:val="none"/>
+        </w:rPr>
+        <w:t>.</w:t>
+      </w:r>
+      <w:r>
+        <w:rPr>
+          <w:rFonts w:ascii="Fira Code" w:eastAsia="Times New Roman" w:hAnsi="Fira Code" w:cs="Fira Code"/>
+          <w:color w:val="795E26"/>
+          <w:kern w:val="0"/>
+          <w:sz w:val="20"/>
+          <w:szCs w:val="20"/>
+          <w14:ligatures w14:val="none"/>
+        </w:rPr>
+        <w:t>now</w:t>
+      </w:r>
+      <w:proofErr w:type="spellEnd"/>
+      <w:r>
+        <w:rPr>
+          <w:rFonts w:ascii="Fira Code" w:eastAsia="Times New Roman" w:hAnsi="Fira Code" w:cs="Fira Code"/>
+          <w:color w:val="3B3B3B"/>
+          <w:kern w:val="0"/>
+          <w:sz w:val="20"/>
+          <w:szCs w:val="20"/>
+          <w14:ligatures w14:val="none"/>
+        </w:rPr>
+        <w:t>(</w:t>
+      </w:r>
+      <w:proofErr w:type="gramEnd"/>
+      <w:r>
+        <w:rPr>
+          <w:rFonts w:ascii="Fira Code" w:eastAsia="Times New Roman" w:hAnsi="Fira Code" w:cs="Fira Code"/>
+          <w:color w:val="3B3B3B"/>
+          <w:kern w:val="0"/>
+          <w:sz w:val="20"/>
+          <w:szCs w:val="20"/>
+          <w14:ligatures w14:val="none"/>
+        </w:rPr>
+        <w:t>)</w:t>
+      </w:r>
+    </w:p>
+    <w:p>
+      <w:pPr>
+        <w:shd w:val="clear" w:color="auto" w:fill="FFFFFF"/>
+        <w:spacing w:line="300" w:lineRule="atLeast"/>
+        <w:ind w:firstLine="720"/>
+        <w:rPr>
+          <w:rFonts w:ascii="Fira Code" w:eastAsia="Times New Roman" w:hAnsi="Fira Code" w:cs="Fira Code"/>
+          <w:color w:val="3B3B3B"/>
+          <w:kern w:val="0"/>
+          <w:sz w:val="20"/>
+          <w:szCs w:val="20"/>
+          <w14:ligatures w14:val="none"/>
+        </w:rPr>
+      </w:pPr>
+      <w:proofErr w:type="spellStart"/>
+      <w:r>
+        <w:rPr>
+          <w:rFonts w:ascii="Fira Code" w:eastAsia="Times New Roman" w:hAnsi="Fira Code" w:cs="Fira Code"/>
+          <w:color w:val="001080"/>
+          <w:kern w:val="0"/>
+          <w:sz w:val="20"/>
+          <w:szCs w:val="20"/>
+          <w14:ligatures w14:val="none"/>
+        </w:rPr>
+        <w:t>time_diff</w:t>
+      </w:r>
+      <w:proofErr w:type="spellEnd"/>
+      <w:r>
+        <w:rPr>
+          <w:rFonts w:ascii="Fira Code" w:eastAsia="Times New Roman" w:hAnsi="Fira Code" w:cs="Fira Code"/>
+          <w:color w:val="3B3B3B"/>
+          <w:kern w:val="0"/>
+          <w:sz w:val="20"/>
+          <w:szCs w:val="20"/>
+          <w14:ligatures w14:val="none"/>
+        </w:rPr>
+        <w:t xml:space="preserve"> </w:t>
+      </w:r>
+      <w:r>
+        <w:rPr>
+          <w:rFonts w:ascii="Fira Code" w:eastAsia="Times New Roman" w:hAnsi="Fira Code" w:cs="Fira Code"/>
+          <w:color w:val="000000"/>
+          <w:kern w:val="0"/>
+          <w:sz w:val="20"/>
+          <w:szCs w:val="20"/>
+          <w14:ligatures w14:val="none"/>
+        </w:rPr>
+        <w:t>=</w:t>
+      </w:r>
+      <w:r>
+        <w:rPr>
+          <w:rFonts w:ascii="Fira Code" w:eastAsia="Times New Roman" w:hAnsi="Fira Code" w:cs="Fira Code"/>
+          <w:color w:val="3B3B3B"/>
+          <w:kern w:val="0"/>
+          <w:sz w:val="20"/>
+          <w:szCs w:val="20"/>
+          <w14:ligatures w14:val="none"/>
+        </w:rPr>
+        <w:t xml:space="preserve"> </w:t>
+      </w:r>
+      <w:proofErr w:type="spellStart"/>
+      <w:r>
+        <w:rPr>
+          <w:rFonts w:ascii="Fira Code" w:eastAsia="Times New Roman" w:hAnsi="Fira Code" w:cs="Fira Code"/>
+          <w:color w:val="001080"/>
+          <w:kern w:val="0"/>
+          <w:sz w:val="20"/>
+          <w:szCs w:val="20"/>
+          <w14:ligatures w14:val="none"/>
+        </w:rPr>
+        <w:t>end_execution_timestamp</w:t>
+      </w:r>
+      <w:proofErr w:type="spellEnd"/>
+      <w:r>
+        <w:rPr>
+          <w:rFonts w:ascii="Fira Code" w:eastAsia="Times New Roman" w:hAnsi="Fira Code" w:cs="Fira Code"/>
+          <w:color w:val="3B3B3B"/>
+          <w:kern w:val="0"/>
+          <w:sz w:val="20"/>
+          <w:szCs w:val="20"/>
+          <w14:ligatures w14:val="none"/>
+        </w:rPr>
+        <w:t xml:space="preserve"> </w:t>
+      </w:r>
+      <w:r>
+        <w:rPr>
+          <w:rFonts w:ascii="Fira Code" w:eastAsia="Times New Roman" w:hAnsi="Fira Code" w:cs="Fira Code"/>
+          <w:color w:val="795E26"/>
+          <w:kern w:val="0"/>
+          <w:sz w:val="20"/>
+          <w:szCs w:val="20"/>
+          <w14:ligatures w14:val="none"/>
+        </w:rPr>
+        <w:t>-</w:t>
+      </w:r>
+      <w:r>
+        <w:rPr>
+          <w:rFonts w:ascii="Fira Code" w:eastAsia="Times New Roman" w:hAnsi="Fira Code" w:cs="Fira Code"/>
+          <w:color w:val="3B3B3B"/>
+          <w:kern w:val="0"/>
+          <w:sz w:val="20"/>
+          <w:szCs w:val="20"/>
+          <w14:ligatures w14:val="none"/>
+        </w:rPr>
+        <w:t xml:space="preserve"> </w:t>
+      </w:r>
+      <w:proofErr w:type="spellStart"/>
+      <w:r>
+        <w:rPr>
+          <w:rFonts w:ascii="Fira Code" w:eastAsia="Times New Roman" w:hAnsi="Fira Code" w:cs="Fira Code"/>
+          <w:color w:val="001080"/>
+          <w:kern w:val="0"/>
+          <w:sz w:val="20"/>
+          <w:szCs w:val="20"/>
+          <w14:ligatures w14:val="none"/>
+        </w:rPr>
+        <w:t>start_execution_timestamp</w:t>
+      </w:r>
+      <w:proofErr w:type="spellEnd"/>
+    </w:p>
+    <w:p>
+      <w:pPr>
+        <w:shd w:val="clear" w:color="auto" w:fill="FFFFFF"/>
+        <w:spacing w:line="300" w:lineRule="atLeast"/>
+        <w:rPr>
+          <w:rFonts w:ascii="Fira Code" w:eastAsia="Times New Roman" w:hAnsi="Fira Code" w:cs="Fira Code"/>
+          <w:color w:val="3B3B3B"/>
+          <w:kern w:val="0"/>
+          <w:sz w:val="20"/>
+          <w:szCs w:val="20"/>
+          <w14:ligatures w14:val="none"/>
+        </w:rPr>
+      </w:pPr>
+    </w:p>
+    <w:p>
+      <w:pPr>
+        <w:shd w:val="clear" w:color="auto" w:fill="FFFFFF"/>
+        <w:spacing w:line="300" w:lineRule="atLeast"/>
+        <w:ind w:left="720"/>
+        <w:rPr>
+          <w:rFonts w:ascii="Fira Code" w:eastAsia="Times New Roman" w:hAnsi="Fira Code" w:cs="Fira Code"/>
+          <w:color w:val="3B3B3B"/>
+          <w:kern w:val="0"/>
+          <w:sz w:val="20"/>
+          <w:szCs w:val="20"/>
+          <w14:ligatures w14:val="none"/>
+        </w:rPr>
+      </w:pPr>
+      <w:r>
+        <w:rPr>
+          <w:rFonts w:ascii="Fira Code" w:eastAsia="Times New Roman" w:hAnsi="Fira Code" w:cs="Fira Code"/>
+          <w:color w:val="008000"/>
+          <w:kern w:val="0"/>
+          <w:sz w:val="20"/>
+          <w:szCs w:val="20"/>
+          <w14:ligatures w14:val="none"/>
+        </w:rPr>
+        <w:t># print status</w:t>
+      </w:r>
+    </w:p>
+    <w:p>
+      <w:pPr>
+        <w:shd w:val="clear" w:color="auto" w:fill="FFFFFF"/>
+        <w:spacing w:line="300" w:lineRule="atLeast"/>
+        <w:ind w:left="720"/>
+        <w:rPr>
+          <w:rFonts w:ascii="Fira Code" w:eastAsia="Times New Roman" w:hAnsi="Fira Code" w:cs="Fira Code"/>
+          <w:color w:val="3B3B3B"/>
+          <w:kern w:val="0"/>
+          <w:sz w:val="20"/>
+          <w:szCs w:val="20"/>
+          <w14:ligatures w14:val="none"/>
+        </w:rPr>
+      </w:pPr>
+      <w:proofErr w:type="spellStart"/>
+      <w:proofErr w:type="gramStart"/>
+      <w:r>
+        <w:rPr>
+          <w:rFonts w:ascii="Fira Code" w:eastAsia="Times New Roman" w:hAnsi="Fira Code" w:cs="Fira Code"/>
+          <w:color w:val="795E26"/>
+          <w:kern w:val="0"/>
+          <w:sz w:val="20"/>
+          <w:szCs w:val="20"/>
+          <w14:ligatures w14:val="none"/>
+        </w:rPr>
+        <w:t>print</w:t>
+      </w:r>
+      <w:proofErr w:type="spellEnd"/>
+      <w:r>
+        <w:rPr>
+          <w:rFonts w:ascii="Fira Code" w:eastAsia="Times New Roman" w:hAnsi="Fira Code" w:cs="Fira Code"/>
+          <w:color w:val="3B3B3B"/>
+          <w:kern w:val="0"/>
+          <w:sz w:val="20"/>
+          <w:szCs w:val="20"/>
+          <w14:ligatures w14:val="none"/>
+        </w:rPr>
+        <w:t>(</w:t>
+      </w:r>
+      <w:proofErr w:type="spellStart"/>
+      <w:proofErr w:type="gramEnd"/>
+      <w:r>
+        <w:rPr>
+          <w:rFonts w:ascii="Fira Code" w:eastAsia="Times New Roman" w:hAnsi="Fira Code" w:cs="Fira Code"/>
+          <w:color w:val="0000FF"/>
+          <w:kern w:val="0"/>
+          <w:sz w:val="20"/>
+          <w:szCs w:val="20"/>
+          <w14:ligatures w14:val="none"/>
+        </w:rPr>
+        <w:t>f</w:t>
+      </w:r>
+      <w:r>
+        <w:rPr>
+          <w:rFonts w:ascii="Fira Code" w:eastAsia="Times New Roman" w:hAnsi="Fira Code" w:cs="Fira Code"/>
+          <w:color w:val="A31515"/>
+          <w:kern w:val="0"/>
+          <w:sz w:val="20"/>
+          <w:szCs w:val="20"/>
+          <w14:ligatures w14:val="none"/>
+        </w:rPr>
+        <w:t>"this</w:t>
+      </w:r>
+      <w:proofErr w:type="spellEnd"/>
+      <w:r>
+        <w:rPr>
+          <w:rFonts w:ascii="Fira Code" w:eastAsia="Times New Roman" w:hAnsi="Fira Code" w:cs="Fira Code"/>
+          <w:color w:val="A31515"/>
+          <w:kern w:val="0"/>
+          <w:sz w:val="20"/>
+          <w:szCs w:val="20"/>
+          <w14:ligatures w14:val="none"/>
+        </w:rPr>
+        <w:t xml:space="preserve"> script took </w:t>
+      </w:r>
+      <w:r>
+        <w:rPr>
+          <w:rFonts w:ascii="Fira Code" w:eastAsia="Times New Roman" w:hAnsi="Fira Code" w:cs="Fira Code"/>
+          <w:color w:val="0000FF"/>
+          <w:kern w:val="0"/>
+          <w:sz w:val="20"/>
+          <w:szCs w:val="20"/>
+          <w14:ligatures w14:val="none"/>
+        </w:rPr>
+        <w:t>{</w:t>
+      </w:r>
+      <w:proofErr w:type="spellStart"/>
+      <w:r>
+        <w:rPr>
+          <w:rFonts w:ascii="Fira Code" w:eastAsia="Times New Roman" w:hAnsi="Fira Code" w:cs="Fira Code"/>
+          <w:color w:val="001080"/>
+          <w:kern w:val="0"/>
+          <w:sz w:val="20"/>
+          <w:szCs w:val="20"/>
+          <w14:ligatures w14:val="none"/>
+        </w:rPr>
+        <w:t>time_diff</w:t>
+      </w:r>
+      <w:proofErr w:type="spellEnd"/>
+      <w:r>
+        <w:rPr>
+          <w:rFonts w:ascii="Fira Code" w:eastAsia="Times New Roman" w:hAnsi="Fira Code" w:cs="Fira Code"/>
+          <w:color w:val="0000FF"/>
+          <w:kern w:val="0"/>
+          <w:sz w:val="20"/>
+          <w:szCs w:val="20"/>
+          <w14:ligatures w14:val="none"/>
+        </w:rPr>
+        <w:t>}</w:t>
+      </w:r>
+      <w:r>
+        <w:rPr>
+          <w:rFonts w:ascii="Fira Code" w:eastAsia="Times New Roman" w:hAnsi="Fira Code" w:cs="Fira Code"/>
+          <w:color w:val="A31515"/>
+          <w:kern w:val="0"/>
+          <w:sz w:val="20"/>
+          <w:szCs w:val="20"/>
+          <w14:ligatures w14:val="none"/>
+        </w:rPr>
+        <w:t>sec t</w:t>
+      </w:r>
+      <w:r>
+        <w:rPr>
+          <w:rFonts w:ascii="Fira Code" w:eastAsia="Times New Roman" w:hAnsi="Fira Code" w:cs="Fira Code"/>
+          <w:color w:val="A31515"/>
+          <w:kern w:val="0"/>
+          <w:sz w:val="20"/>
+          <w:szCs w:val="20"/>
+          <w14:ligatures w14:val="none"/>
+        </w:rPr>
+        <w:t>o execute"</w:t>
+      </w:r>
+      <w:r>
+        <w:rPr>
+          <w:rFonts w:ascii="Fira Code" w:eastAsia="Times New Roman" w:hAnsi="Fira Code" w:cs="Fira Code"/>
+          <w:color w:val="3B3B3B"/>
+          <w:kern w:val="0"/>
+          <w:sz w:val="20"/>
+          <w:szCs w:val="20"/>
+          <w14:ligatures w14:val="none"/>
+        </w:rPr>
+        <w:t>)</w:t>
+      </w:r>
+    </w:p>
+    <w:p>
+      <w:pPr>
+        <w:shd w:val="clear" w:color="auto" w:fill="FFFFFF"/>
+        <w:spacing w:line="300" w:lineRule="atLeast"/>
+        <w:rPr>
+          <w:rFonts w:ascii="Fira Code" w:eastAsia="Times New Roman" w:hAnsi="Fira Code" w:cs="Fira Code"/>
+          <w:color w:val="3B3B3B"/>
+          <w:kern w:val="0"/>
+          <w:sz w:val="20"/>
+          <w:szCs w:val="20"/>
+          <w14:ligatures w14:val="none"/>
+        </w:rPr>
+      </w:pPr>
+    </w:p>
+    <w:p/>
+    <w:p/>
+    <w:p/>
+    <w:p/>
+    <w:p/>
+    <w:p>
+      <w:pPr>
         <w:pStyle w:val="Heading1"/>
         <w:numPr>
           <w:ilvl w:val="0"/>
           <w:numId w:val="8"/>
         </w:numPr>
       </w:pPr>
-      <w:r>
+      <w:proofErr w:type="spellStart"/>
+      <w:r>
+        <w:lastRenderedPageBreak/>
         <w:t xml:space="preserve">Run </w:t>
       </w:r>
+      <w:proofErr w:type="spellEnd"/>
       <w:r>
         <w:t xml:space="preserve">your </w:t>
       </w:r>
@@ -625,35 +1529,35 @@
         </w:numPr>
       </w:pPr>
       <w:r>
+        <w:t xml:space="preserve">Monitor </w:t>
+      </w:r>
+      <w:r>
+        <w:t>jobs</w:t>
+      </w:r>
+    </w:p>
+    <w:p/>
+    <w:p>
+      <w:r>
+        <w:t xml:space="preserve">The SLURM command </w:t>
+      </w:r>
+      <w:proofErr w:type="spellStart"/>
+      <w:r>
+        <w:rPr>
+          <w:rFonts w:ascii="Courier New" w:hAnsi="Courier New" w:cs="Courier New"/>
+        </w:rPr>
+        <w:t>squeue</w:t>
+      </w:r>
+      <w:proofErr w:type="spellEnd"/>
+      <w:r>
+        <w:t xml:space="preserve"> returns a list of all currently running jobs. This will return (at least) the one interactive session you used to start the python program.</w:t>
+      </w:r>
+    </w:p>
+    <w:p>
+      <w:r>
+        <w:rPr>
+          <w:noProof/>
+        </w:rPr>
         <w:lastRenderedPageBreak/>
-        <w:t xml:space="preserve">Monitor </w:t>
-      </w:r>
-      <w:r>
-        <w:t>jobs</w:t>
-      </w:r>
-    </w:p>
-    <w:p/>
-    <w:p>
-      <w:r>
-        <w:t xml:space="preserve">The SLURM command </w:t>
-      </w:r>
-      <w:proofErr w:type="spellStart"/>
-      <w:r>
-        <w:rPr>
-          <w:rFonts w:ascii="Courier New" w:hAnsi="Courier New" w:cs="Courier New"/>
-        </w:rPr>
-        <w:t>squeue</w:t>
-      </w:r>
-      <w:proofErr w:type="spellEnd"/>
-      <w:r>
-        <w:t xml:space="preserve"> returns a list of all currently running jobs. This will return (at least) the one interactive session you used to start the python program.</w:t>
-      </w:r>
-    </w:p>
-    <w:p>
-      <w:r>
-        <w:rPr>
-          <w:noProof/>
-        </w:rPr>
         <w:drawing>
           <wp:inline distT="0" distB="0" distL="0" distR="0" wp14:anchorId="085DB4C7" wp14:editId="0DECD8C3">
             <wp:extent cx="5943600" cy="3604260"/>
@@ -1880,9 +2784,9 @@
   </w:abstractNum>
   <w:abstractNum w:abstractNumId="5" w15:restartNumberingAfterBreak="0">
     <w:nsid w:val="477E67FB"/>
-    <w:multiLevelType w:val="hybridMultilevel"/>
-    <w:tmpl w:val="9BBAC6C6"/>
-    <w:lvl w:ilvl="0" w:tplc="0409000F">
+    <w:multiLevelType w:val="multilevel"/>
+    <w:tmpl w:val="EC3421E6"/>
+    <w:lvl w:ilvl="0">
       <w:start w:val="1"/>
       <w:numFmt w:val="decimal"/>
       <w:lvlText w:val="%1."/>
@@ -1894,77 +2798,109 @@
         <w:rFonts w:hint="default"/>
       </w:rPr>
     </w:lvl>
-    <w:lvl w:ilvl="1" w:tplc="04090019" w:tentative="1">
-      <w:start w:val="1"/>
-      <w:numFmt w:val="lowerLetter"/>
-      <w:lvlText w:val="%2."/>
-      <w:lvlJc w:val="left"/>
-      <w:pPr>
-        <w:ind w:left="1440" w:hanging="360"/>
-      </w:pPr>
-    </w:lvl>
-    <w:lvl w:ilvl="2" w:tplc="0409001B" w:tentative="1">
-      <w:start w:val="1"/>
-      <w:numFmt w:val="lowerRoman"/>
-      <w:lvlText w:val="%3."/>
-      <w:lvlJc w:val="right"/>
-      <w:pPr>
-        <w:ind w:left="2160" w:hanging="180"/>
-      </w:pPr>
-    </w:lvl>
-    <w:lvl w:ilvl="3" w:tplc="0409000F" w:tentative="1">
+    <w:lvl w:ilvl="1">
       <w:start w:val="1"/>
       <w:numFmt w:val="decimal"/>
-      <w:lvlText w:val="%4."/>
-      <w:lvlJc w:val="left"/>
-      <w:pPr>
-        <w:ind w:left="2880" w:hanging="360"/>
-      </w:pPr>
-    </w:lvl>
-    <w:lvl w:ilvl="4" w:tplc="04090019" w:tentative="1">
-      <w:start w:val="1"/>
-      <w:numFmt w:val="lowerLetter"/>
-      <w:lvlText w:val="%5."/>
-      <w:lvlJc w:val="left"/>
-      <w:pPr>
-        <w:ind w:left="3600" w:hanging="360"/>
-      </w:pPr>
-    </w:lvl>
-    <w:lvl w:ilvl="5" w:tplc="0409001B" w:tentative="1">
-      <w:start w:val="1"/>
-      <w:numFmt w:val="lowerRoman"/>
-      <w:lvlText w:val="%6."/>
-      <w:lvlJc w:val="right"/>
-      <w:pPr>
-        <w:ind w:left="4320" w:hanging="180"/>
-      </w:pPr>
-    </w:lvl>
-    <w:lvl w:ilvl="6" w:tplc="0409000F" w:tentative="1">
+      <w:isLgl/>
+      <w:lvlText w:val="%1.%2"/>
+      <w:lvlJc w:val="left"/>
+      <w:pPr>
+        <w:ind w:left="720" w:hanging="360"/>
+      </w:pPr>
+      <w:rPr>
+        <w:rFonts w:hint="default"/>
+      </w:rPr>
+    </w:lvl>
+    <w:lvl w:ilvl="2">
       <w:start w:val="1"/>
       <w:numFmt w:val="decimal"/>
-      <w:lvlText w:val="%7."/>
-      <w:lvlJc w:val="left"/>
-      <w:pPr>
-        <w:ind w:left="5040" w:hanging="360"/>
-      </w:pPr>
-    </w:lvl>
-    <w:lvl w:ilvl="7" w:tplc="04090019" w:tentative="1">
-      <w:start w:val="1"/>
-      <w:numFmt w:val="lowerLetter"/>
-      <w:lvlText w:val="%8."/>
-      <w:lvlJc w:val="left"/>
-      <w:pPr>
-        <w:ind w:left="5760" w:hanging="360"/>
-      </w:pPr>
-    </w:lvl>
-    <w:lvl w:ilvl="8" w:tplc="0409001B" w:tentative="1">
-      <w:start w:val="1"/>
-      <w:numFmt w:val="lowerRoman"/>
-      <w:lvlText w:val="%9."/>
-      <w:lvlJc w:val="right"/>
-      <w:pPr>
-        <w:ind w:left="6480" w:hanging="180"/>
-      </w:pPr>
+      <w:isLgl/>
+      <w:lvlText w:val="%1.%2.%3"/>
+      <w:lvlJc w:val="left"/>
+      <w:pPr>
+        <w:ind w:left="1080" w:hanging="720"/>
+      </w:pPr>
+      <w:rPr>
+        <w:rFonts w:hint="default"/>
+      </w:rPr>
+    </w:lvl>
+    <w:lvl w:ilvl="3">
+      <w:start w:val="1"/>
+      <w:numFmt w:val="decimal"/>
+      <w:isLgl/>
+      <w:lvlText w:val="%1.%2.%3.%4"/>
+      <w:lvlJc w:val="left"/>
+      <w:pPr>
+        <w:ind w:left="1080" w:hanging="720"/>
+      </w:pPr>
+      <w:rPr>
+        <w:rFonts w:hint="default"/>
+      </w:rPr>
+    </w:lvl>
+    <w:lvl w:ilvl="4">
+      <w:start w:val="1"/>
+      <w:numFmt w:val="decimal"/>
+      <w:isLgl/>
+      <w:lvlText w:val="%1.%2.%3.%4.%5"/>
+      <w:lvlJc w:val="left"/>
+      <w:pPr>
+        <w:ind w:left="1440" w:hanging="1080"/>
+      </w:pPr>
+      <w:rPr>
+        <w:rFonts w:hint="default"/>
+      </w:rPr>
+    </w:lvl>
+    <w:lvl w:ilvl="5">
+      <w:start w:val="1"/>
+      <w:numFmt w:val="decimal"/>
+      <w:isLgl/>
+      <w:lvlText w:val="%1.%2.%3.%4.%5.%6"/>
+      <w:lvlJc w:val="left"/>
+      <w:pPr>
+        <w:ind w:left="1440" w:hanging="1080"/>
+      </w:pPr>
+      <w:rPr>
+        <w:rFonts w:hint="default"/>
+      </w:rPr>
+    </w:lvl>
+    <w:lvl w:ilvl="6">
+      <w:start w:val="1"/>
+      <w:numFmt w:val="decimal"/>
+      <w:isLgl/>
+      <w:lvlText w:val="%1.%2.%3.%4.%5.%6.%7"/>
+      <w:lvlJc w:val="left"/>
+      <w:pPr>
+        <w:ind w:left="1800" w:hanging="1440"/>
+      </w:pPr>
+      <w:rPr>
+        <w:rFonts w:hint="default"/>
+      </w:rPr>
+    </w:lvl>
+    <w:lvl w:ilvl="7">
+      <w:start w:val="1"/>
+      <w:numFmt w:val="decimal"/>
+      <w:isLgl/>
+      <w:lvlText w:val="%1.%2.%3.%4.%5.%6.%7.%8"/>
+      <w:lvlJc w:val="left"/>
+      <w:pPr>
+        <w:ind w:left="1800" w:hanging="1440"/>
+      </w:pPr>
+      <w:rPr>
+        <w:rFonts w:hint="default"/>
+      </w:rPr>
+    </w:lvl>
+    <w:lvl w:ilvl="8">
+      <w:start w:val="1"/>
+      <w:numFmt w:val="decimal"/>
+      <w:isLgl/>
+      <w:lvlText w:val="%1.%2.%3.%4.%5.%6.%7.%8.%9"/>
+      <w:lvlJc w:val="left"/>
+      <w:pPr>
+        <w:ind w:left="2160" w:hanging="1800"/>
+      </w:pPr>
+      <w:rPr>
+        <w:rFonts w:hint="default"/>
+      </w:rPr>
     </w:lvl>
   </w:abstractNum>
   <w:abstractNum w:abstractNumId="6" w15:restartNumberingAfterBreak="0">

</xml_diff>